<commit_message>
Files added and organized
</commit_message>
<xml_diff>
--- a/Documentos_tcc/documentation/annotations/Ka/FICHAMENTO 1.docx
+++ b/Documentos_tcc/documentation/annotations/Ka/FICHAMENTO 1.docx
@@ -81,29 +81,21 @@
             <w:r>
               <w:rPr>
                 <w:rFonts w:ascii="Arial" w:hAnsi="Arial" w:cs="Arial"/>
-                <w:position w:val="-1"/>
-                <w:sz w:val="24"/>
-                <w:szCs w:val="24"/>
-              </w:rPr>
-              <w:t xml:space="preserve"> </w:t>
-            </w:r>
-            <w:r>
-              <w:rPr>
-                <w:rFonts w:ascii="Arial" w:hAnsi="Arial" w:cs="Arial"/>
-                <w:position w:val="-1"/>
-                <w:sz w:val="24"/>
-                <w:szCs w:val="24"/>
-              </w:rPr>
-              <w:t>S</w:t>
-            </w:r>
-            <w:r>
-              <w:rPr>
-                <w:rFonts w:ascii="Arial" w:hAnsi="Arial" w:cs="Arial"/>
-                <w:position w:val="-1"/>
-                <w:sz w:val="24"/>
-                <w:szCs w:val="24"/>
-              </w:rPr>
-              <w:t>ite</w:t>
+                <w:spacing w:val="72"/>
+                <w:position w:val="-1"/>
+                <w:sz w:val="24"/>
+                <w:szCs w:val="24"/>
+              </w:rPr>
+              <w:t xml:space="preserve"> </w:t>
+            </w:r>
+            <w:r>
+              <w:rPr>
+                <w:rFonts w:ascii="Arial" w:hAnsi="Arial" w:cs="Arial"/>
+                <w:position w:val="-1"/>
+                <w:sz w:val="24"/>
+                <w:szCs w:val="24"/>
+              </w:rPr>
+              <w:t>site</w:t>
             </w:r>
           </w:p>
         </w:tc>
@@ -194,20 +186,23 @@
               <w:t xml:space="preserve"> </w:t>
             </w:r>
             <w:r>
-              <w:rPr>
-                <w:rFonts w:ascii="Arial" w:hAnsi="Arial" w:cs="Arial"/>
-                <w:position w:val="-1"/>
-                <w:sz w:val="24"/>
-                <w:szCs w:val="24"/>
-              </w:rPr>
-              <w:t>Como as redes sociais podem ajudar nos estudos?</w:t>
+              <w:t xml:space="preserve"> </w:t>
+            </w:r>
+            <w:r>
+              <w:rPr>
+                <w:rFonts w:ascii="Arial" w:hAnsi="Arial" w:cs="Arial"/>
+                <w:position w:val="-1"/>
+                <w:sz w:val="24"/>
+                <w:szCs w:val="24"/>
+              </w:rPr>
+              <w:t>Como usar as redes sociais a favor dos estudos? Entenda!</w:t>
             </w:r>
           </w:p>
         </w:tc>
       </w:tr>
       <w:tr>
         <w:trPr>
-          <w:trHeight w:hRule="exact" w:val="696"/>
+          <w:trHeight w:hRule="exact" w:val="980"/>
         </w:trPr>
         <w:tc>
           <w:tcPr>
@@ -223,13 +218,9 @@
           <w:p>
             <w:pPr>
               <w:rPr>
-                <w:rStyle w:val="Hyperlink"/>
-                <w:rFonts w:ascii="Arial" w:hAnsi="Arial" w:cs="Arial"/>
-                <w:color w:val="auto"/>
-                <w:position w:val="-1"/>
-                <w:sz w:val="24"/>
-                <w:szCs w:val="24"/>
-                <w:u w:val="none"/>
+                <w:rFonts w:ascii="Arial" w:hAnsi="Arial" w:cs="Arial"/>
+                <w:sz w:val="24"/>
+                <w:szCs w:val="24"/>
               </w:rPr>
             </w:pPr>
             <w:r>
@@ -259,6 +250,14 @@
                 <w:szCs w:val="24"/>
               </w:rPr>
               <w:t>bibliográfica:</w:t>
+            </w:r>
+            <w:r>
+              <w:rPr>
+                <w:rFonts w:ascii="Arial" w:hAnsi="Arial" w:cs="Arial"/>
+                <w:sz w:val="24"/>
+                <w:szCs w:val="24"/>
+              </w:rPr>
+              <w:t xml:space="preserve"> </w:t>
             </w:r>
             <w:r>
               <w:t xml:space="preserve"> </w:t>
@@ -268,30 +267,28 @@
                 <w:rPr>
                   <w:rStyle w:val="Hyperlink"/>
                   <w:rFonts w:ascii="Arial" w:hAnsi="Arial" w:cs="Arial"/>
-                  <w:position w:val="-1"/>
                   <w:sz w:val="24"/>
                   <w:szCs w:val="24"/>
                 </w:rPr>
-                <w:t>https://canaltech.com.br/redes-sociais/como-as-redes-sociais-podem-ajudar-nos-estudos-228154/</w:t>
+                <w:t>https://graduacao.afya.com.br/outras-graduacoes/como-usar-as-redes-sociais-a-favor-dos-estudos-entenda</w:t>
               </w:r>
             </w:hyperlink>
             <w:r>
               <w:rPr>
                 <w:rFonts w:ascii="Arial" w:hAnsi="Arial" w:cs="Arial"/>
-                <w:position w:val="-1"/>
-                <w:sz w:val="24"/>
-                <w:szCs w:val="24"/>
-              </w:rPr>
-              <w:t xml:space="preserve"> </w:t>
-            </w:r>
-            <w:r>
-              <w:rPr>
-                <w:rFonts w:ascii="Arial" w:hAnsi="Arial" w:cs="Arial"/>
-                <w:position w:val="-1"/>
-                <w:sz w:val="24"/>
-                <w:szCs w:val="24"/>
-              </w:rPr>
-              <w:t xml:space="preserve">acessado em </w:t>
+                <w:sz w:val="24"/>
+                <w:szCs w:val="24"/>
+              </w:rPr>
+              <w:t xml:space="preserve"> </w:t>
+            </w:r>
+            <w:r>
+              <w:rPr>
+                <w:rFonts w:ascii="Arial" w:hAnsi="Arial" w:cs="Arial"/>
+                <w:position w:val="-1"/>
+                <w:sz w:val="24"/>
+                <w:szCs w:val="24"/>
+              </w:rPr>
+              <w:t xml:space="preserve"> acessado em </w:t>
             </w:r>
             <w:r>
               <w:rPr>
@@ -354,7 +351,36 @@
                 <w:sz w:val="24"/>
                 <w:szCs w:val="24"/>
               </w:rPr>
-              <w:t>07:20</w:t>
+              <w:t>07h45</w:t>
+            </w:r>
+          </w:p>
+          <w:p>
+            <w:pPr>
+              <w:rPr>
+                <w:rFonts w:ascii="Arial" w:hAnsi="Arial" w:cs="Arial"/>
+                <w:sz w:val="24"/>
+                <w:szCs w:val="24"/>
+              </w:rPr>
+            </w:pPr>
+          </w:p>
+          <w:p>
+            <w:pPr>
+              <w:rPr>
+                <w:rStyle w:val="Hyperlink"/>
+                <w:rFonts w:ascii="Arial" w:hAnsi="Arial" w:cs="Arial"/>
+                <w:color w:val="auto"/>
+                <w:sz w:val="24"/>
+                <w:szCs w:val="24"/>
+                <w:u w:val="none"/>
+              </w:rPr>
+            </w:pPr>
+            <w:r>
+              <w:rPr>
+                <w:rFonts w:ascii="Arial" w:hAnsi="Arial" w:cs="Arial"/>
+                <w:sz w:val="24"/>
+                <w:szCs w:val="24"/>
+              </w:rPr>
+              <w:t xml:space="preserve"> </w:t>
             </w:r>
           </w:p>
           <w:p/>
@@ -516,6 +542,17 @@
               </w:rPr>
               <w:t xml:space="preserve"> </w:t>
             </w:r>
+            <w:r>
+              <w:rPr>
+                <w:rFonts w:ascii="Arial" w:hAnsi="Arial" w:cs="Arial"/>
+                <w:position w:val="-1"/>
+                <w:sz w:val="24"/>
+                <w:szCs w:val="24"/>
+              </w:rPr>
+              <w:t>O site explica como as redes sociais, além de serem utilizadas como meio de diversão e entretenimento, também podem ser usadas a favor dos estudos. É possível utilizar as redes sociais para acompanhar as notícias que estão acontecendo pelo mundo, criar grupos de estudos para compartilhar conteúdos e ideias, seguir perfis de profissionais do assunto e ficar por dentro dos eventos de estudo, como cursos, aulas e congressos.</w:t>
+            </w:r>
+            <w:bookmarkStart w:id="1" w:name="_GoBack"/>
+            <w:bookmarkEnd w:id="1"/>
           </w:p>
           <w:p>
             <w:pPr>
@@ -531,14 +568,6 @@
                 <w:szCs w:val="24"/>
               </w:rPr>
             </w:pPr>
-            <w:r>
-              <w:rPr>
-                <w:rFonts w:ascii="Arial" w:hAnsi="Arial" w:cs="Arial"/>
-                <w:sz w:val="24"/>
-                <w:szCs w:val="24"/>
-              </w:rPr>
-              <w:t>As redes sociais assumem um importante papel em unir pessoas pelo mundo inteiro. Porém, ao longo do tempo, sua evolução criou atalhos que facilitam nas mais diversas áreas do nosso cotidiano, inclusive nos estudos. As redes sociais podem ser usadas como ferramentas para que os estudantes busquem o conteúdo que precisam de forma rápida e intuitiva, através de sites ou criadores de conteúdo</w:t>
-            </w:r>
           </w:p>
         </w:tc>
       </w:tr>
@@ -925,16 +954,22 @@
               <w:t xml:space="preserve">): </w:t>
             </w:r>
             <w:r>
-              <w:t xml:space="preserve"> </w:t>
-            </w:r>
-            <w:r>
-              <w:rPr>
-                <w:rFonts w:ascii="Arial" w:hAnsi="Arial" w:cs="Arial"/>
-                <w:position w:val="-1"/>
-                <w:sz w:val="24"/>
-                <w:szCs w:val="24"/>
-              </w:rPr>
-              <w:t>Através deste site, podemos entender como as redes sociais mudaram a forma de aprendizado, tornando o acesso aos conteúdos mais fácil.</w:t>
+              <w:rPr>
+                <w:rFonts w:ascii="Arial" w:hAnsi="Arial" w:cs="Arial"/>
+                <w:position w:val="-1"/>
+                <w:sz w:val="24"/>
+                <w:szCs w:val="24"/>
+              </w:rPr>
+              <w:t xml:space="preserve">Com essa pesquisa foi possível ver como podemos </w:t>
+            </w:r>
+            <w:r>
+              <w:rPr>
+                <w:rFonts w:ascii="Arial" w:hAnsi="Arial" w:cs="Arial"/>
+                <w:position w:val="-1"/>
+                <w:sz w:val="24"/>
+                <w:szCs w:val="24"/>
+              </w:rPr>
+              <w:t>aplicar as redes sociais a favor dos estudos.</w:t>
             </w:r>
           </w:p>
         </w:tc>
@@ -1028,12 +1063,10 @@
             <w:r>
               <w:rPr>
                 <w:rFonts w:ascii="Arial" w:hAnsi="Arial" w:cs="Arial"/>
-                <w:spacing w:val="-6"/>
-                <w:position w:val="-1"/>
-                <w:sz w:val="24"/>
-                <w:szCs w:val="24"/>
-              </w:rPr>
-              <w:t>Indicado para todos os públicos.</w:t>
+                <w:sz w:val="24"/>
+                <w:szCs w:val="24"/>
+              </w:rPr>
+              <w:t xml:space="preserve"> Indicado para todos os públicos.</w:t>
             </w:r>
           </w:p>
         </w:tc>
@@ -1089,19 +1122,15 @@
             <w:r>
               <w:rPr>
                 <w:rFonts w:ascii="Arial" w:hAnsi="Arial" w:cs="Arial"/>
-                <w:spacing w:val="-7"/>
-                <w:position w:val="-1"/>
-                <w:sz w:val="24"/>
-                <w:szCs w:val="24"/>
-              </w:rPr>
-              <w:t xml:space="preserve">Laboratório de informática da </w:t>
+                <w:sz w:val="24"/>
+                <w:szCs w:val="24"/>
+              </w:rPr>
+              <w:t xml:space="preserve"> Laboratório de informática da </w:t>
             </w:r>
             <w:proofErr w:type="spellStart"/>
             <w:r>
               <w:rPr>
                 <w:rFonts w:ascii="Arial" w:hAnsi="Arial" w:cs="Arial"/>
-                <w:spacing w:val="-7"/>
-                <w:position w:val="-1"/>
                 <w:sz w:val="24"/>
                 <w:szCs w:val="24"/>
               </w:rPr>
@@ -1111,8 +1140,6 @@
             <w:r>
               <w:rPr>
                 <w:rFonts w:ascii="Arial" w:hAnsi="Arial" w:cs="Arial"/>
-                <w:spacing w:val="-7"/>
-                <w:position w:val="-1"/>
                 <w:sz w:val="24"/>
                 <w:szCs w:val="24"/>
               </w:rPr>
@@ -1122,8 +1149,6 @@
             <w:r>
               <w:rPr>
                 <w:rFonts w:ascii="Arial" w:hAnsi="Arial" w:cs="Arial"/>
-                <w:spacing w:val="-7"/>
-                <w:position w:val="-1"/>
                 <w:sz w:val="24"/>
                 <w:szCs w:val="24"/>
               </w:rPr>
@@ -1133,8 +1158,6 @@
             <w:r>
               <w:rPr>
                 <w:rFonts w:ascii="Arial" w:hAnsi="Arial" w:cs="Arial"/>
-                <w:spacing w:val="-7"/>
-                <w:position w:val="-1"/>
                 <w:sz w:val="24"/>
                 <w:szCs w:val="24"/>
               </w:rPr>
@@ -1156,9 +1179,7 @@
           <w:szCs w:val="28"/>
         </w:rPr>
       </w:pPr>
-      <w:bookmarkStart w:id="1" w:name="_GoBack"/>
     </w:p>
-    <w:bookmarkEnd w:id="1"/>
     <w:p>
       <w:pPr>
         <w:rPr>
@@ -2706,27 +2727,6 @@
       <w14:ligatures w14:val="none"/>
     </w:rPr>
   </w:style>
-  <w:style w:type="paragraph" w:styleId="Ttulo1">
-    <w:name w:val="heading 1"/>
-    <w:basedOn w:val="Normal"/>
-    <w:next w:val="Normal"/>
-    <w:link w:val="Ttulo1Char"/>
-    <w:uiPriority w:val="9"/>
-    <w:qFormat/>
-    <w:rsid w:val="00EE712E"/>
-    <w:pPr>
-      <w:keepNext/>
-      <w:keepLines/>
-      <w:spacing w:before="240" w:after="0"/>
-      <w:outlineLvl w:val="0"/>
-    </w:pPr>
-    <w:rPr>
-      <w:rFonts w:asciiTheme="majorHAnsi" w:eastAsiaTheme="majorEastAsia" w:hAnsiTheme="majorHAnsi" w:cstheme="majorBidi"/>
-      <w:color w:val="2E74B5" w:themeColor="accent1" w:themeShade="BF"/>
-      <w:sz w:val="32"/>
-      <w:szCs w:val="32"/>
-    </w:rPr>
-  </w:style>
   <w:style w:type="paragraph" w:styleId="Ttulo2">
     <w:name w:val="heading 2"/>
     <w:basedOn w:val="Normal"/>
@@ -2802,28 +2802,13 @@
       <w:u w:val="single"/>
     </w:rPr>
   </w:style>
-  <w:style w:type="character" w:customStyle="1" w:styleId="Ttulo1Char">
-    <w:name w:val="Título 1 Char"/>
-    <w:basedOn w:val="Fontepargpadro"/>
-    <w:link w:val="Ttulo1"/>
-    <w:uiPriority w:val="9"/>
-    <w:rsid w:val="00EE712E"/>
-    <w:rPr>
-      <w:rFonts w:asciiTheme="majorHAnsi" w:eastAsiaTheme="majorEastAsia" w:hAnsiTheme="majorHAnsi" w:cstheme="majorBidi"/>
-      <w:color w:val="2E74B5" w:themeColor="accent1" w:themeShade="BF"/>
-      <w:kern w:val="0"/>
-      <w:sz w:val="32"/>
-      <w:szCs w:val="32"/>
-      <w14:ligatures w14:val="none"/>
-    </w:rPr>
-  </w:style>
   <w:style w:type="character" w:styleId="MenoPendente">
     <w:name w:val="Unresolved Mention"/>
     <w:basedOn w:val="Fontepargpadro"/>
     <w:uiPriority w:val="99"/>
     <w:semiHidden/>
     <w:unhideWhenUsed/>
-    <w:rsid w:val="00EE712E"/>
+    <w:rsid w:val="007918F5"/>
     <w:rPr>
       <w:color w:val="605E5C"/>
       <w:shd w:val="clear" w:color="auto" w:fill="E1DFDD"/>

</xml_diff>